<commit_message>
Files from sessions 0 and 1.1
</commit_message>
<xml_diff>
--- a/algstudent/Lab1.1/lab1-1.UO293693.docx
+++ b/algstudent/Lab1.1/lab1-1.UO293693.docx
@@ -1,6 +1,6 @@
 
 <file path=word/document.xml><?xml version="1.0" encoding="utf-8"?>
-<w:document xmlns:wpc="http://schemas.microsoft.com/office/word/2010/wordprocessingCanvas" xmlns:cx="http://schemas.microsoft.com/office/drawing/2014/chartex" xmlns:cx1="http://schemas.microsoft.com/office/drawing/2015/9/8/chartex" xmlns:mc="http://schemas.openxmlformats.org/markup-compatibility/2006" xmlns:o="urn:schemas-microsoft-com:office:office" xmlns:r="http://schemas.openxmlformats.org/officeDocument/2006/relationships" xmlns:m="http://schemas.openxmlformats.org/officeDocument/2006/math" xmlns:v="urn:schemas-microsoft-com:vml" xmlns:wp14="http://schemas.microsoft.com/office/word/2010/wordprocessingDrawing" xmlns:wp="http://schemas.openxmlformats.org/drawingml/2006/wordprocessingDrawing" xmlns:w10="urn:schemas-microsoft-com:office:word" xmlns:w="http://schemas.openxmlformats.org/wordprocessingml/2006/main" xmlns:w14="http://schemas.microsoft.com/office/word/2010/wordml" xmlns:w15="http://schemas.microsoft.com/office/word/2012/wordml" xmlns:w16se="http://schemas.microsoft.com/office/word/2015/wordml/symex" xmlns:wpg="http://schemas.microsoft.com/office/word/2010/wordprocessingGroup" xmlns:wpi="http://schemas.microsoft.com/office/word/2010/wordprocessingInk" xmlns:wne="http://schemas.microsoft.com/office/word/2006/wordml" xmlns:wps="http://schemas.microsoft.com/office/word/2010/wordprocessingShape" mc:Ignorable="w14 w15 w16se wp14">
+<w:document xmlns:wpc="http://schemas.microsoft.com/office/word/2010/wordprocessingCanvas" xmlns:cx="http://schemas.microsoft.com/office/drawing/2014/chartex" xmlns:cx1="http://schemas.microsoft.com/office/drawing/2015/9/8/chartex" xmlns:cx2="http://schemas.microsoft.com/office/drawing/2015/10/21/chartex" xmlns:cx3="http://schemas.microsoft.com/office/drawing/2016/5/9/chartex" xmlns:cx4="http://schemas.microsoft.com/office/drawing/2016/5/10/chartex" xmlns:cx5="http://schemas.microsoft.com/office/drawing/2016/5/11/chartex" xmlns:cx6="http://schemas.microsoft.com/office/drawing/2016/5/12/chartex" xmlns:cx7="http://schemas.microsoft.com/office/drawing/2016/5/13/chartex" xmlns:cx8="http://schemas.microsoft.com/office/drawing/2016/5/14/chartex" xmlns:mc="http://schemas.openxmlformats.org/markup-compatibility/2006" xmlns:aink="http://schemas.microsoft.com/office/drawing/2016/ink" xmlns:am3d="http://schemas.microsoft.com/office/drawing/2017/model3d" xmlns:o="urn:schemas-microsoft-com:office:office" xmlns:oel="http://schemas.microsoft.com/office/2019/extlst" xmlns:r="http://schemas.openxmlformats.org/officeDocument/2006/relationships" xmlns:m="http://schemas.openxmlformats.org/officeDocument/2006/math" xmlns:v="urn:schemas-microsoft-com:vml" xmlns:wp14="http://schemas.microsoft.com/office/word/2010/wordprocessingDrawing" xmlns:wp="http://schemas.openxmlformats.org/drawingml/2006/wordprocessingDrawing" xmlns:w10="urn:schemas-microsoft-com:office:word" xmlns:w="http://schemas.openxmlformats.org/wordprocessingml/2006/main" xmlns:w14="http://schemas.microsoft.com/office/word/2010/wordml" xmlns:w15="http://schemas.microsoft.com/office/word/2012/wordml" xmlns:w16cex="http://schemas.microsoft.com/office/word/2018/wordml/cex" xmlns:w16cid="http://schemas.microsoft.com/office/word/2016/wordml/cid" xmlns:w16="http://schemas.microsoft.com/office/word/2018/wordml" xmlns:w16sdtdh="http://schemas.microsoft.com/office/word/2020/wordml/sdtdatahash" xmlns:w16se="http://schemas.microsoft.com/office/word/2015/wordml/symex" xmlns:wpg="http://schemas.microsoft.com/office/word/2010/wordprocessingGroup" xmlns:wpi="http://schemas.microsoft.com/office/word/2010/wordprocessingInk" xmlns:wne="http://schemas.microsoft.com/office/word/2006/wordml" xmlns:wps="http://schemas.microsoft.com/office/word/2010/wordprocessingShape" mc:Ignorable="w14 w15 w16se w16cid w16 w16cex w16sdtdh wp14">
   <w:body>
     <w:p>
       <w:pPr>
@@ -82,7 +82,7 @@
           <w:noProof/>
         </w:rPr>
         <w:drawing>
-          <wp:anchor distT="0" distB="0" distL="114300" distR="114300" simplePos="0" relativeHeight="251658240" behindDoc="1" locked="0" layoutInCell="1" allowOverlap="1" wp14:anchorId="21AFEC7D" wp14:editId="5758C212">
+          <wp:anchor distT="0" distB="0" distL="114300" distR="114300" simplePos="0" relativeHeight="251658240" behindDoc="1" locked="0" layoutInCell="1" allowOverlap="1" wp14:anchorId="21AFEC7D" wp14:editId="524DA544">
             <wp:simplePos x="0" y="0"/>
             <wp:positionH relativeFrom="column">
               <wp:posOffset>5049520</wp:posOffset>
@@ -188,59 +188,9 @@
           <w:color w:val="000000"/>
           <w:sz w:val="20"/>
           <w:szCs w:val="20"/>
-          <w:lang w:eastAsia="en-US"/>
+          <w:lang w:val="en-GB" w:eastAsia="en-US"/>
         </w:rPr>
-        <w:t>292</w:t>
-      </w:r>
-      <w:r>
-        <w:rPr>
-          <w:rFonts w:ascii="Consolas" w:hAnsi="Consolas" w:cs="Consolas"/>
-          <w:color w:val="000000"/>
-          <w:sz w:val="20"/>
-          <w:szCs w:val="20"/>
-          <w:lang w:eastAsia="en-US"/>
-        </w:rPr>
-        <w:t xml:space="preserve"> </w:t>
-      </w:r>
-      <w:r>
-        <w:rPr>
-          <w:rFonts w:ascii="Consolas" w:hAnsi="Consolas" w:cs="Consolas"/>
-          <w:color w:val="000000"/>
-          <w:sz w:val="20"/>
-          <w:szCs w:val="20"/>
-          <w:lang w:eastAsia="en-US"/>
-        </w:rPr>
-        <w:t>471</w:t>
-      </w:r>
-      <w:r>
-        <w:rPr>
-          <w:rFonts w:ascii="Consolas" w:hAnsi="Consolas" w:cs="Consolas"/>
-          <w:color w:val="000000"/>
-          <w:sz w:val="20"/>
-          <w:szCs w:val="20"/>
-          <w:lang w:eastAsia="en-US"/>
-        </w:rPr>
-        <w:t xml:space="preserve"> </w:t>
-      </w:r>
-      <w:r>
-        <w:rPr>
-          <w:rFonts w:ascii="Consolas" w:hAnsi="Consolas" w:cs="Consolas"/>
-          <w:color w:val="000000"/>
-          <w:sz w:val="20"/>
-          <w:szCs w:val="20"/>
-          <w:lang w:eastAsia="en-US"/>
-        </w:rPr>
-        <w:t>154</w:t>
-      </w:r>
-      <w:r>
-        <w:rPr>
-          <w:rFonts w:ascii="Consolas" w:hAnsi="Consolas" w:cs="Consolas"/>
-          <w:color w:val="000000"/>
-          <w:sz w:val="20"/>
-          <w:szCs w:val="20"/>
-          <w:lang w:eastAsia="en-US"/>
-        </w:rPr>
-        <w:t xml:space="preserve"> </w:t>
+        <w:t xml:space="preserve">292 471 154 </w:t>
       </w:r>
       <w:r>
         <w:rPr>
@@ -255,6 +205,24 @@
           <w:lang w:val="en-US"/>
         </w:rPr>
       </w:pPr>
+      <w:r>
+        <w:rPr>
+          <w:lang w:val="en-US"/>
+        </w:rPr>
+        <w:t>It means that</w:t>
+      </w:r>
+      <w:r>
+        <w:rPr>
+          <w:lang w:val="en-US"/>
+        </w:rPr>
+        <w:t xml:space="preserve"> </w:t>
+      </w:r>
+      <w:r>
+        <w:rPr>
+          <w:lang w:val="en-US"/>
+        </w:rPr>
+        <w:t>the the two calls are so close in time that is practically instantaneous</w:t>
+      </w:r>
     </w:p>
     <w:p>
       <w:pPr>
@@ -401,24 +369,29 @@
     <w:tbl>
       <w:tblPr>
         <w:tblStyle w:val="Tablaconcuadrcula"/>
-        <w:tblW w:w="0" w:type="auto"/>
+        <w:tblW w:w="5000" w:type="pct"/>
+        <w:jc w:val="center"/>
         <w:tblLook w:val="04A0" w:firstRow="1" w:lastRow="0" w:firstColumn="1" w:lastColumn="0" w:noHBand="0" w:noVBand="1"/>
       </w:tblPr>
       <w:tblGrid>
-        <w:gridCol w:w="1753"/>
-        <w:gridCol w:w="1361"/>
-        <w:gridCol w:w="2145"/>
         <w:gridCol w:w="1754"/>
         <w:gridCol w:w="1754"/>
+        <w:gridCol w:w="1753"/>
+        <w:gridCol w:w="1753"/>
+        <w:gridCol w:w="1753"/>
       </w:tblGrid>
       <w:tr>
+        <w:trPr>
+          <w:jc w:val="center"/>
+        </w:trPr>
         <w:tc>
           <w:tcPr>
-            <w:tcW w:w="1753" w:type="dxa"/>
+            <w:tcW w:w="1000" w:type="pct"/>
             <w:shd w:val="clear" w:color="auto" w:fill="9CC2E5" w:themeFill="accent1" w:themeFillTint="99"/>
           </w:tcPr>
           <w:p>
             <w:pPr>
+              <w:jc w:val="center"/>
               <w:rPr>
                 <w:lang w:val="en-US"/>
               </w:rPr>
@@ -433,11 +406,12 @@
         </w:tc>
         <w:tc>
           <w:tcPr>
-            <w:tcW w:w="1361" w:type="dxa"/>
+            <w:tcW w:w="1000" w:type="pct"/>
             <w:shd w:val="clear" w:color="auto" w:fill="9CC2E5" w:themeFill="accent1" w:themeFillTint="99"/>
           </w:tcPr>
           <w:p>
             <w:pPr>
+              <w:jc w:val="center"/>
               <w:rPr>
                 <w:lang w:val="en-US"/>
               </w:rPr>
@@ -447,22 +421,17 @@
                 <w:lang w:val="en-US"/>
               </w:rPr>
               <w:t>Tsum</w:t>
-            </w:r>
-            <w:r>
-              <w:rPr>
-                <w:lang w:val="en-US"/>
-              </w:rPr>
-              <w:t xml:space="preserve"> (100)</w:t>
             </w:r>
           </w:p>
         </w:tc>
         <w:tc>
           <w:tcPr>
-            <w:tcW w:w="2145" w:type="dxa"/>
+            <w:tcW w:w="1000" w:type="pct"/>
             <w:shd w:val="clear" w:color="auto" w:fill="9CC2E5" w:themeFill="accent1" w:themeFillTint="99"/>
           </w:tcPr>
           <w:p>
             <w:pPr>
+              <w:jc w:val="center"/>
               <w:rPr>
                 <w:lang w:val="en-US"/>
               </w:rPr>
@@ -477,17 +446,18 @@
               <w:rPr>
                 <w:lang w:val="en-US"/>
               </w:rPr>
-              <w:t xml:space="preserve"> (100)</w:t>
+              <w:t xml:space="preserve"> </w:t>
             </w:r>
           </w:p>
         </w:tc>
         <w:tc>
           <w:tcPr>
-            <w:tcW w:w="1754" w:type="dxa"/>
+            <w:tcW w:w="1000" w:type="pct"/>
             <w:shd w:val="clear" w:color="auto" w:fill="9CC2E5" w:themeFill="accent1" w:themeFillTint="99"/>
           </w:tcPr>
           <w:p>
             <w:pPr>
+              <w:jc w:val="center"/>
               <w:rPr>
                 <w:lang w:val="en-US"/>
               </w:rPr>
@@ -497,22 +467,17 @@
                 <w:lang w:val="en-US"/>
               </w:rPr>
               <w:t>Tmatches1</w:t>
-            </w:r>
-            <w:r>
-              <w:rPr>
-                <w:lang w:val="en-US"/>
-              </w:rPr>
-              <w:t xml:space="preserve"> (10)</w:t>
             </w:r>
           </w:p>
         </w:tc>
         <w:tc>
           <w:tcPr>
-            <w:tcW w:w="1754" w:type="dxa"/>
+            <w:tcW w:w="1000" w:type="pct"/>
             <w:shd w:val="clear" w:color="auto" w:fill="9CC2E5" w:themeFill="accent1" w:themeFillTint="99"/>
           </w:tcPr>
           <w:p>
             <w:pPr>
+              <w:jc w:val="center"/>
               <w:rPr>
                 <w:lang w:val="en-US"/>
               </w:rPr>
@@ -527,14 +492,18 @@
         </w:tc>
       </w:tr>
       <w:tr>
+        <w:trPr>
+          <w:jc w:val="center"/>
+        </w:trPr>
         <w:tc>
           <w:tcPr>
-            <w:tcW w:w="1753" w:type="dxa"/>
+            <w:tcW w:w="1000" w:type="pct"/>
             <w:shd w:val="clear" w:color="auto" w:fill="9CC2E5" w:themeFill="accent1" w:themeFillTint="99"/>
             <w:vAlign w:val="bottom"/>
           </w:tcPr>
           <w:p>
             <w:pPr>
+              <w:jc w:val="center"/>
               <w:rPr>
                 <w:lang w:val="en-US"/>
               </w:rPr>
@@ -552,22 +521,36 @@
         </w:tc>
         <w:tc>
           <w:tcPr>
-            <w:tcW w:w="1361" w:type="dxa"/>
+            <w:tcW w:w="1000" w:type="pct"/>
           </w:tcPr>
           <w:p>
             <w:pPr>
+              <w:jc w:val="center"/>
               <w:rPr>
                 <w:lang w:val="en-US"/>
               </w:rPr>
             </w:pPr>
+            <w:r>
+              <w:rPr>
+                <w:lang w:val="en-US"/>
+              </w:rPr>
+              <w:t>1</w:t>
+            </w:r>
+            <w:r>
+              <w:rPr>
+                <w:lang w:val="en-US"/>
+              </w:rPr>
+              <w:t>47</w:t>
+            </w:r>
           </w:p>
         </w:tc>
         <w:tc>
           <w:tcPr>
-            <w:tcW w:w="2145" w:type="dxa"/>
+            <w:tcW w:w="1000" w:type="pct"/>
           </w:tcPr>
           <w:p>
             <w:pPr>
+              <w:jc w:val="center"/>
               <w:rPr>
                 <w:lang w:val="en-US"/>
               </w:rPr>
@@ -576,16 +559,17 @@
               <w:rPr>
                 <w:lang w:val="en-US"/>
               </w:rPr>
-              <w:t>9</w:t>
+              <w:t>204</w:t>
             </w:r>
           </w:p>
         </w:tc>
         <w:tc>
           <w:tcPr>
-            <w:tcW w:w="1754" w:type="dxa"/>
+            <w:tcW w:w="1000" w:type="pct"/>
           </w:tcPr>
           <w:p>
             <w:pPr>
+              <w:jc w:val="center"/>
               <w:rPr>
                 <w:lang w:val="en-US"/>
               </w:rPr>
@@ -594,32 +578,43 @@
               <w:rPr>
                 <w:lang w:val="en-US"/>
               </w:rPr>
-              <w:t>686</w:t>
+              <w:t>1 869</w:t>
             </w:r>
           </w:p>
         </w:tc>
         <w:tc>
           <w:tcPr>
-            <w:tcW w:w="1754" w:type="dxa"/>
+            <w:tcW w:w="1000" w:type="pct"/>
           </w:tcPr>
           <w:p>
             <w:pPr>
+              <w:jc w:val="center"/>
               <w:rPr>
                 <w:lang w:val="en-US"/>
               </w:rPr>
             </w:pPr>
+            <w:r>
+              <w:rPr>
+                <w:lang w:val="en-US"/>
+              </w:rPr>
+              <w:t>245</w:t>
+            </w:r>
           </w:p>
         </w:tc>
       </w:tr>
       <w:tr>
+        <w:trPr>
+          <w:jc w:val="center"/>
+        </w:trPr>
         <w:tc>
           <w:tcPr>
-            <w:tcW w:w="1753" w:type="dxa"/>
+            <w:tcW w:w="1000" w:type="pct"/>
             <w:shd w:val="clear" w:color="auto" w:fill="9CC2E5" w:themeFill="accent1" w:themeFillTint="99"/>
             <w:vAlign w:val="bottom"/>
           </w:tcPr>
           <w:p>
             <w:pPr>
+              <w:jc w:val="center"/>
               <w:rPr>
                 <w:lang w:val="en-US"/>
               </w:rPr>
@@ -637,22 +632,30 @@
         </w:tc>
         <w:tc>
           <w:tcPr>
-            <w:tcW w:w="1361" w:type="dxa"/>
+            <w:tcW w:w="1000" w:type="pct"/>
           </w:tcPr>
           <w:p>
             <w:pPr>
+              <w:jc w:val="center"/>
               <w:rPr>
                 <w:lang w:val="en-US"/>
               </w:rPr>
             </w:pPr>
+            <w:r>
+              <w:rPr>
+                <w:lang w:val="en-US"/>
+              </w:rPr>
+              <w:t>417</w:t>
+            </w:r>
           </w:p>
         </w:tc>
         <w:tc>
           <w:tcPr>
-            <w:tcW w:w="2145" w:type="dxa"/>
+            <w:tcW w:w="1000" w:type="pct"/>
           </w:tcPr>
           <w:p>
             <w:pPr>
+              <w:jc w:val="center"/>
               <w:rPr>
                 <w:lang w:val="en-US"/>
               </w:rPr>
@@ -661,16 +664,17 @@
               <w:rPr>
                 <w:lang w:val="en-US"/>
               </w:rPr>
-              <w:t>18</w:t>
+              <w:t>489</w:t>
             </w:r>
           </w:p>
         </w:tc>
         <w:tc>
           <w:tcPr>
-            <w:tcW w:w="1754" w:type="dxa"/>
+            <w:tcW w:w="1000" w:type="pct"/>
           </w:tcPr>
           <w:p>
             <w:pPr>
+              <w:jc w:val="center"/>
               <w:rPr>
                 <w:lang w:val="en-US"/>
               </w:rPr>
@@ -679,32 +683,49 @@
               <w:rPr>
                 <w:lang w:val="en-US"/>
               </w:rPr>
-              <w:t>2684</w:t>
+              <w:t xml:space="preserve">7 </w:t>
+            </w:r>
+            <w:r>
+              <w:rPr>
+                <w:lang w:val="en-US"/>
+              </w:rPr>
+              <w:t>369</w:t>
             </w:r>
           </w:p>
         </w:tc>
         <w:tc>
           <w:tcPr>
-            <w:tcW w:w="1754" w:type="dxa"/>
+            <w:tcW w:w="1000" w:type="pct"/>
           </w:tcPr>
           <w:p>
             <w:pPr>
+              <w:jc w:val="center"/>
               <w:rPr>
                 <w:lang w:val="en-US"/>
               </w:rPr>
             </w:pPr>
+            <w:r>
+              <w:rPr>
+                <w:lang w:val="en-US"/>
+              </w:rPr>
+              <w:t>500</w:t>
+            </w:r>
           </w:p>
         </w:tc>
       </w:tr>
       <w:tr>
+        <w:trPr>
+          <w:jc w:val="center"/>
+        </w:trPr>
         <w:tc>
           <w:tcPr>
-            <w:tcW w:w="1753" w:type="dxa"/>
+            <w:tcW w:w="1000" w:type="pct"/>
             <w:shd w:val="clear" w:color="auto" w:fill="9CC2E5" w:themeFill="accent1" w:themeFillTint="99"/>
             <w:vAlign w:val="bottom"/>
           </w:tcPr>
           <w:p>
             <w:pPr>
+              <w:jc w:val="center"/>
               <w:rPr>
                 <w:lang w:val="en-US"/>
               </w:rPr>
@@ -722,22 +743,30 @@
         </w:tc>
         <w:tc>
           <w:tcPr>
-            <w:tcW w:w="1361" w:type="dxa"/>
+            <w:tcW w:w="1000" w:type="pct"/>
           </w:tcPr>
           <w:p>
             <w:pPr>
+              <w:jc w:val="center"/>
               <w:rPr>
                 <w:lang w:val="en-US"/>
               </w:rPr>
             </w:pPr>
+            <w:r>
+              <w:rPr>
+                <w:lang w:val="en-US"/>
+              </w:rPr>
+              <w:t>742</w:t>
+            </w:r>
           </w:p>
         </w:tc>
         <w:tc>
           <w:tcPr>
-            <w:tcW w:w="2145" w:type="dxa"/>
+            <w:tcW w:w="1000" w:type="pct"/>
           </w:tcPr>
           <w:p>
             <w:pPr>
+              <w:jc w:val="center"/>
               <w:rPr>
                 <w:lang w:val="en-US"/>
               </w:rPr>
@@ -746,16 +775,17 @@
               <w:rPr>
                 <w:lang w:val="en-US"/>
               </w:rPr>
-              <w:t>36</w:t>
+              <w:t>991</w:t>
             </w:r>
           </w:p>
         </w:tc>
         <w:tc>
           <w:tcPr>
-            <w:tcW w:w="1754" w:type="dxa"/>
+            <w:tcW w:w="1000" w:type="pct"/>
           </w:tcPr>
           <w:p>
             <w:pPr>
+              <w:jc w:val="center"/>
               <w:rPr>
                 <w:lang w:val="en-US"/>
               </w:rPr>
@@ -764,32 +794,43 @@
               <w:rPr>
                 <w:lang w:val="en-US"/>
               </w:rPr>
-              <w:t>10779</w:t>
+              <w:t>29 146</w:t>
             </w:r>
           </w:p>
         </w:tc>
         <w:tc>
           <w:tcPr>
-            <w:tcW w:w="1754" w:type="dxa"/>
+            <w:tcW w:w="1000" w:type="pct"/>
           </w:tcPr>
           <w:p>
             <w:pPr>
+              <w:jc w:val="center"/>
               <w:rPr>
                 <w:lang w:val="en-US"/>
               </w:rPr>
             </w:pPr>
+            <w:r>
+              <w:rPr>
+                <w:lang w:val="en-US"/>
+              </w:rPr>
+              <w:t>941</w:t>
+            </w:r>
           </w:p>
         </w:tc>
       </w:tr>
       <w:tr>
+        <w:trPr>
+          <w:jc w:val="center"/>
+        </w:trPr>
         <w:tc>
           <w:tcPr>
-            <w:tcW w:w="1753" w:type="dxa"/>
+            <w:tcW w:w="1000" w:type="pct"/>
             <w:shd w:val="clear" w:color="auto" w:fill="9CC2E5" w:themeFill="accent1" w:themeFillTint="99"/>
             <w:vAlign w:val="bottom"/>
           </w:tcPr>
           <w:p>
             <w:pPr>
+              <w:jc w:val="center"/>
               <w:rPr>
                 <w:lang w:val="en-US"/>
               </w:rPr>
@@ -807,22 +848,42 @@
         </w:tc>
         <w:tc>
           <w:tcPr>
-            <w:tcW w:w="1361" w:type="dxa"/>
+            <w:tcW w:w="1000" w:type="pct"/>
           </w:tcPr>
           <w:p>
             <w:pPr>
+              <w:jc w:val="center"/>
               <w:rPr>
                 <w:lang w:val="en-US"/>
               </w:rPr>
             </w:pPr>
+            <w:r>
+              <w:rPr>
+                <w:lang w:val="en-US"/>
+              </w:rPr>
+              <w:t>1</w:t>
+            </w:r>
+            <w:r>
+              <w:rPr>
+                <w:lang w:val="en-US"/>
+              </w:rPr>
+              <w:t xml:space="preserve"> </w:t>
+            </w:r>
+            <w:r>
+              <w:rPr>
+                <w:lang w:val="en-US"/>
+              </w:rPr>
+              <w:t>267</w:t>
+            </w:r>
           </w:p>
         </w:tc>
         <w:tc>
           <w:tcPr>
-            <w:tcW w:w="2145" w:type="dxa"/>
+            <w:tcW w:w="1000" w:type="pct"/>
           </w:tcPr>
           <w:p>
             <w:pPr>
+              <w:jc w:val="center"/>
               <w:rPr>
                 <w:lang w:val="en-US"/>
               </w:rPr>
@@ -831,16 +892,17 @@
               <w:rPr>
                 <w:lang w:val="en-US"/>
               </w:rPr>
-              <w:t>69</w:t>
+              <w:t>1 923</w:t>
             </w:r>
           </w:p>
         </w:tc>
         <w:tc>
           <w:tcPr>
-            <w:tcW w:w="1754" w:type="dxa"/>
+            <w:tcW w:w="1000" w:type="pct"/>
           </w:tcPr>
           <w:p>
             <w:pPr>
+              <w:jc w:val="center"/>
               <w:rPr>
                 <w:lang w:val="en-US"/>
               </w:rPr>
@@ -849,32 +911,43 @@
               <w:rPr>
                 <w:lang w:val="en-US"/>
               </w:rPr>
-              <w:t>43189</w:t>
+              <w:t>112 274</w:t>
             </w:r>
           </w:p>
         </w:tc>
         <w:tc>
           <w:tcPr>
-            <w:tcW w:w="1754" w:type="dxa"/>
+            <w:tcW w:w="1000" w:type="pct"/>
           </w:tcPr>
           <w:p>
             <w:pPr>
+              <w:jc w:val="center"/>
               <w:rPr>
                 <w:lang w:val="en-US"/>
               </w:rPr>
             </w:pPr>
+            <w:r>
+              <w:rPr>
+                <w:lang w:val="en-US"/>
+              </w:rPr>
+              <w:t>1 996</w:t>
+            </w:r>
           </w:p>
         </w:tc>
       </w:tr>
       <w:tr>
+        <w:trPr>
+          <w:jc w:val="center"/>
+        </w:trPr>
         <w:tc>
           <w:tcPr>
-            <w:tcW w:w="1753" w:type="dxa"/>
+            <w:tcW w:w="1000" w:type="pct"/>
             <w:shd w:val="clear" w:color="auto" w:fill="9CC2E5" w:themeFill="accent1" w:themeFillTint="99"/>
             <w:vAlign w:val="bottom"/>
           </w:tcPr>
           <w:p>
             <w:pPr>
+              <w:jc w:val="center"/>
               <w:rPr>
                 <w:lang w:val="en-US"/>
               </w:rPr>
@@ -892,22 +965,42 @@
         </w:tc>
         <w:tc>
           <w:tcPr>
-            <w:tcW w:w="1361" w:type="dxa"/>
+            <w:tcW w:w="1000" w:type="pct"/>
           </w:tcPr>
           <w:p>
             <w:pPr>
+              <w:jc w:val="center"/>
               <w:rPr>
                 <w:lang w:val="en-US"/>
               </w:rPr>
             </w:pPr>
+            <w:r>
+              <w:rPr>
+                <w:lang w:val="en-US"/>
+              </w:rPr>
+              <w:t>2</w:t>
+            </w:r>
+            <w:r>
+              <w:rPr>
+                <w:lang w:val="en-US"/>
+              </w:rPr>
+              <w:t xml:space="preserve"> </w:t>
+            </w:r>
+            <w:r>
+              <w:rPr>
+                <w:lang w:val="en-US"/>
+              </w:rPr>
+              <w:t>667</w:t>
+            </w:r>
           </w:p>
         </w:tc>
         <w:tc>
           <w:tcPr>
-            <w:tcW w:w="2145" w:type="dxa"/>
+            <w:tcW w:w="1000" w:type="pct"/>
           </w:tcPr>
           <w:p>
             <w:pPr>
+              <w:jc w:val="center"/>
               <w:rPr>
                 <w:lang w:val="en-US"/>
               </w:rPr>
@@ -916,46 +1009,62 @@
               <w:rPr>
                 <w:lang w:val="en-US"/>
               </w:rPr>
-              <w:t>140</w:t>
+              <w:t>3 929</w:t>
             </w:r>
           </w:p>
         </w:tc>
         <w:tc>
           <w:tcPr>
-            <w:tcW w:w="1754" w:type="dxa"/>
+            <w:tcW w:w="1000" w:type="pct"/>
           </w:tcPr>
           <w:p>
             <w:pPr>
+              <w:jc w:val="center"/>
               <w:rPr>
                 <w:lang w:val="en-US"/>
               </w:rPr>
             </w:pPr>
-            <w:bookmarkStart w:id="1" w:name="_GoBack"/>
-            <w:bookmarkEnd w:id="1"/>
+            <w:r>
+              <w:rPr>
+                <w:lang w:val="en-US"/>
+              </w:rPr>
+              <w:t>453 202</w:t>
+            </w:r>
           </w:p>
         </w:tc>
         <w:tc>
           <w:tcPr>
-            <w:tcW w:w="1754" w:type="dxa"/>
+            <w:tcW w:w="1000" w:type="pct"/>
           </w:tcPr>
           <w:p>
             <w:pPr>
+              <w:jc w:val="center"/>
               <w:rPr>
                 <w:lang w:val="en-US"/>
               </w:rPr>
             </w:pPr>
+            <w:r>
+              <w:rPr>
+                <w:lang w:val="en-US"/>
+              </w:rPr>
+              <w:t>4 055</w:t>
+            </w:r>
           </w:p>
         </w:tc>
       </w:tr>
       <w:tr>
+        <w:trPr>
+          <w:jc w:val="center"/>
+        </w:trPr>
         <w:tc>
           <w:tcPr>
-            <w:tcW w:w="1753" w:type="dxa"/>
+            <w:tcW w:w="1000" w:type="pct"/>
             <w:shd w:val="clear" w:color="auto" w:fill="9CC2E5" w:themeFill="accent1" w:themeFillTint="99"/>
             <w:vAlign w:val="bottom"/>
           </w:tcPr>
           <w:p>
             <w:pPr>
+              <w:jc w:val="center"/>
               <w:rPr>
                 <w:lang w:val="en-US"/>
               </w:rPr>
@@ -973,22 +1082,42 @@
         </w:tc>
         <w:tc>
           <w:tcPr>
-            <w:tcW w:w="1361" w:type="dxa"/>
+            <w:tcW w:w="1000" w:type="pct"/>
           </w:tcPr>
           <w:p>
             <w:pPr>
+              <w:jc w:val="center"/>
               <w:rPr>
                 <w:lang w:val="en-US"/>
               </w:rPr>
             </w:pPr>
+            <w:r>
+              <w:rPr>
+                <w:lang w:val="en-US"/>
+              </w:rPr>
+              <w:t>4</w:t>
+            </w:r>
+            <w:r>
+              <w:rPr>
+                <w:lang w:val="en-US"/>
+              </w:rPr>
+              <w:t xml:space="preserve"> </w:t>
+            </w:r>
+            <w:r>
+              <w:rPr>
+                <w:lang w:val="en-US"/>
+              </w:rPr>
+              <w:t>883</w:t>
+            </w:r>
           </w:p>
         </w:tc>
         <w:tc>
           <w:tcPr>
-            <w:tcW w:w="2145" w:type="dxa"/>
+            <w:tcW w:w="1000" w:type="pct"/>
           </w:tcPr>
           <w:p>
             <w:pPr>
+              <w:jc w:val="center"/>
               <w:rPr>
                 <w:lang w:val="en-US"/>
               </w:rPr>
@@ -997,44 +1126,63 @@
               <w:rPr>
                 <w:lang w:val="en-US"/>
               </w:rPr>
-              <w:t>276</w:t>
+              <w:t>7 755</w:t>
             </w:r>
           </w:p>
         </w:tc>
         <w:tc>
           <w:tcPr>
-            <w:tcW w:w="1754" w:type="dxa"/>
+            <w:tcW w:w="1000" w:type="pct"/>
+            <w:vAlign w:val="center"/>
           </w:tcPr>
           <w:p>
             <w:pPr>
+              <w:jc w:val="center"/>
               <w:rPr>
                 <w:lang w:val="en-US"/>
               </w:rPr>
             </w:pPr>
+            <w:r>
+              <w:rPr>
+                <w:lang w:val="en-US"/>
+              </w:rPr>
+              <w:t>-----</w:t>
+            </w:r>
           </w:p>
         </w:tc>
         <w:tc>
           <w:tcPr>
-            <w:tcW w:w="1754" w:type="dxa"/>
+            <w:tcW w:w="1000" w:type="pct"/>
           </w:tcPr>
           <w:p>
             <w:pPr>
+              <w:jc w:val="center"/>
               <w:rPr>
                 <w:lang w:val="en-US"/>
               </w:rPr>
             </w:pPr>
+            <w:r>
+              <w:rPr>
+                <w:lang w:val="en-US"/>
+              </w:rPr>
+              <w:t>8 254</w:t>
+            </w:r>
           </w:p>
         </w:tc>
       </w:tr>
       <w:tr>
+        <w:trPr>
+          <w:jc w:val="center"/>
+        </w:trPr>
         <w:tc>
           <w:tcPr>
-            <w:tcW w:w="1753" w:type="dxa"/>
+            <w:tcW w:w="1000" w:type="pct"/>
             <w:shd w:val="clear" w:color="auto" w:fill="9CC2E5" w:themeFill="accent1" w:themeFillTint="99"/>
             <w:vAlign w:val="bottom"/>
           </w:tcPr>
           <w:p>
             <w:pPr>
+              <w:jc w:val="center"/>
               <w:rPr>
                 <w:lang w:val="en-US"/>
               </w:rPr>
@@ -1052,22 +1200,42 @@
         </w:tc>
         <w:tc>
           <w:tcPr>
-            <w:tcW w:w="1361" w:type="dxa"/>
+            <w:tcW w:w="1000" w:type="pct"/>
           </w:tcPr>
           <w:p>
             <w:pPr>
+              <w:jc w:val="center"/>
               <w:rPr>
                 <w:lang w:val="en-US"/>
               </w:rPr>
             </w:pPr>
+            <w:r>
+              <w:rPr>
+                <w:lang w:val="en-US"/>
+              </w:rPr>
+              <w:t>9</w:t>
+            </w:r>
+            <w:r>
+              <w:rPr>
+                <w:lang w:val="en-US"/>
+              </w:rPr>
+              <w:t xml:space="preserve"> </w:t>
+            </w:r>
+            <w:r>
+              <w:rPr>
+                <w:lang w:val="en-US"/>
+              </w:rPr>
+              <w:t>863</w:t>
+            </w:r>
           </w:p>
         </w:tc>
         <w:tc>
           <w:tcPr>
-            <w:tcW w:w="2145" w:type="dxa"/>
+            <w:tcW w:w="1000" w:type="pct"/>
           </w:tcPr>
           <w:p>
             <w:pPr>
+              <w:jc w:val="center"/>
               <w:rPr>
                 <w:lang w:val="en-US"/>
               </w:rPr>
@@ -1076,44 +1244,63 @@
               <w:rPr>
                 <w:lang w:val="en-US"/>
               </w:rPr>
-              <w:t>580</w:t>
+              <w:t>14 852</w:t>
             </w:r>
           </w:p>
         </w:tc>
         <w:tc>
           <w:tcPr>
-            <w:tcW w:w="1754" w:type="dxa"/>
+            <w:tcW w:w="1000" w:type="pct"/>
+            <w:vAlign w:val="center"/>
           </w:tcPr>
           <w:p>
             <w:pPr>
+              <w:jc w:val="center"/>
               <w:rPr>
                 <w:lang w:val="en-US"/>
               </w:rPr>
             </w:pPr>
+            <w:r>
+              <w:rPr>
+                <w:lang w:val="en-US"/>
+              </w:rPr>
+              <w:t>-----</w:t>
+            </w:r>
           </w:p>
         </w:tc>
         <w:tc>
           <w:tcPr>
-            <w:tcW w:w="1754" w:type="dxa"/>
+            <w:tcW w:w="1000" w:type="pct"/>
           </w:tcPr>
           <w:p>
             <w:pPr>
+              <w:jc w:val="center"/>
               <w:rPr>
                 <w:lang w:val="en-US"/>
               </w:rPr>
             </w:pPr>
+            <w:r>
+              <w:rPr>
+                <w:lang w:val="en-US"/>
+              </w:rPr>
+              <w:t>15 456</w:t>
+            </w:r>
           </w:p>
         </w:tc>
       </w:tr>
       <w:tr>
+        <w:trPr>
+          <w:jc w:val="center"/>
+        </w:trPr>
         <w:tc>
           <w:tcPr>
-            <w:tcW w:w="1753" w:type="dxa"/>
+            <w:tcW w:w="1000" w:type="pct"/>
             <w:shd w:val="clear" w:color="auto" w:fill="9CC2E5" w:themeFill="accent1" w:themeFillTint="99"/>
             <w:vAlign w:val="bottom"/>
           </w:tcPr>
           <w:p>
             <w:pPr>
+              <w:jc w:val="center"/>
               <w:rPr>
                 <w:lang w:val="en-US"/>
               </w:rPr>
@@ -1131,22 +1318,42 @@
         </w:tc>
         <w:tc>
           <w:tcPr>
-            <w:tcW w:w="1361" w:type="dxa"/>
+            <w:tcW w:w="1000" w:type="pct"/>
           </w:tcPr>
           <w:p>
             <w:pPr>
+              <w:jc w:val="center"/>
               <w:rPr>
                 <w:lang w:val="en-US"/>
               </w:rPr>
             </w:pPr>
+            <w:r>
+              <w:rPr>
+                <w:lang w:val="en-US"/>
+              </w:rPr>
+              <w:t>18</w:t>
+            </w:r>
+            <w:r>
+              <w:rPr>
+                <w:lang w:val="en-US"/>
+              </w:rPr>
+              <w:t xml:space="preserve"> </w:t>
+            </w:r>
+            <w:r>
+              <w:rPr>
+                <w:lang w:val="en-US"/>
+              </w:rPr>
+              <w:t>536</w:t>
+            </w:r>
           </w:p>
         </w:tc>
         <w:tc>
           <w:tcPr>
-            <w:tcW w:w="2145" w:type="dxa"/>
+            <w:tcW w:w="1000" w:type="pct"/>
           </w:tcPr>
           <w:p>
             <w:pPr>
+              <w:jc w:val="center"/>
               <w:rPr>
                 <w:lang w:val="en-US"/>
               </w:rPr>
@@ -1155,44 +1362,63 @@
               <w:rPr>
                 <w:lang w:val="en-US"/>
               </w:rPr>
-              <w:t>1121</w:t>
+              <w:t>29 306</w:t>
             </w:r>
           </w:p>
         </w:tc>
         <w:tc>
           <w:tcPr>
-            <w:tcW w:w="1754" w:type="dxa"/>
+            <w:tcW w:w="1000" w:type="pct"/>
+            <w:vAlign w:val="center"/>
           </w:tcPr>
           <w:p>
             <w:pPr>
+              <w:jc w:val="center"/>
               <w:rPr>
                 <w:lang w:val="en-US"/>
               </w:rPr>
             </w:pPr>
+            <w:r>
+              <w:rPr>
+                <w:lang w:val="en-US"/>
+              </w:rPr>
+              <w:t>-----</w:t>
+            </w:r>
           </w:p>
         </w:tc>
         <w:tc>
           <w:tcPr>
-            <w:tcW w:w="1754" w:type="dxa"/>
+            <w:tcW w:w="1000" w:type="pct"/>
           </w:tcPr>
           <w:p>
             <w:pPr>
+              <w:jc w:val="center"/>
               <w:rPr>
                 <w:lang w:val="en-US"/>
               </w:rPr>
             </w:pPr>
+            <w:r>
+              <w:rPr>
+                <w:lang w:val="en-US"/>
+              </w:rPr>
+              <w:t>31 101</w:t>
+            </w:r>
           </w:p>
         </w:tc>
       </w:tr>
       <w:tr>
+        <w:trPr>
+          <w:jc w:val="center"/>
+        </w:trPr>
         <w:tc>
           <w:tcPr>
-            <w:tcW w:w="1753" w:type="dxa"/>
+            <w:tcW w:w="1000" w:type="pct"/>
             <w:shd w:val="clear" w:color="auto" w:fill="9CC2E5" w:themeFill="accent1" w:themeFillTint="99"/>
             <w:vAlign w:val="bottom"/>
           </w:tcPr>
           <w:p>
             <w:pPr>
+              <w:jc w:val="center"/>
               <w:rPr>
                 <w:lang w:val="en-US"/>
               </w:rPr>
@@ -1210,22 +1436,42 @@
         </w:tc>
         <w:tc>
           <w:tcPr>
-            <w:tcW w:w="1361" w:type="dxa"/>
+            <w:tcW w:w="1000" w:type="pct"/>
           </w:tcPr>
           <w:p>
             <w:pPr>
+              <w:jc w:val="center"/>
               <w:rPr>
                 <w:lang w:val="en-US"/>
               </w:rPr>
             </w:pPr>
+            <w:r>
+              <w:rPr>
+                <w:lang w:val="en-US"/>
+              </w:rPr>
+              <w:t>34</w:t>
+            </w:r>
+            <w:r>
+              <w:rPr>
+                <w:lang w:val="en-US"/>
+              </w:rPr>
+              <w:t xml:space="preserve"> </w:t>
+            </w:r>
+            <w:r>
+              <w:rPr>
+                <w:lang w:val="en-US"/>
+              </w:rPr>
+              <w:t>979</w:t>
+            </w:r>
           </w:p>
         </w:tc>
         <w:tc>
           <w:tcPr>
-            <w:tcW w:w="2145" w:type="dxa"/>
+            <w:tcW w:w="1000" w:type="pct"/>
           </w:tcPr>
           <w:p>
             <w:pPr>
+              <w:jc w:val="center"/>
               <w:rPr>
                 <w:lang w:val="en-US"/>
               </w:rPr>
@@ -1234,44 +1480,63 @@
               <w:rPr>
                 <w:lang w:val="en-US"/>
               </w:rPr>
-              <w:t>2257</w:t>
+              <w:t>55 999</w:t>
             </w:r>
           </w:p>
         </w:tc>
         <w:tc>
           <w:tcPr>
-            <w:tcW w:w="1754" w:type="dxa"/>
+            <w:tcW w:w="1000" w:type="pct"/>
+            <w:vAlign w:val="center"/>
           </w:tcPr>
           <w:p>
             <w:pPr>
+              <w:jc w:val="center"/>
               <w:rPr>
                 <w:lang w:val="en-US"/>
               </w:rPr>
             </w:pPr>
+            <w:r>
+              <w:rPr>
+                <w:lang w:val="en-US"/>
+              </w:rPr>
+              <w:t>-----</w:t>
+            </w:r>
           </w:p>
         </w:tc>
         <w:tc>
           <w:tcPr>
-            <w:tcW w:w="1754" w:type="dxa"/>
+            <w:tcW w:w="1000" w:type="pct"/>
           </w:tcPr>
           <w:p>
             <w:pPr>
+              <w:jc w:val="center"/>
               <w:rPr>
                 <w:lang w:val="en-US"/>
               </w:rPr>
             </w:pPr>
+            <w:r>
+              <w:rPr>
+                <w:lang w:val="en-US"/>
+              </w:rPr>
+              <w:t>56 854</w:t>
+            </w:r>
           </w:p>
         </w:tc>
       </w:tr>
       <w:tr>
+        <w:trPr>
+          <w:jc w:val="center"/>
+        </w:trPr>
         <w:tc>
           <w:tcPr>
-            <w:tcW w:w="1753" w:type="dxa"/>
+            <w:tcW w:w="1000" w:type="pct"/>
             <w:shd w:val="clear" w:color="auto" w:fill="9CC2E5" w:themeFill="accent1" w:themeFillTint="99"/>
             <w:vAlign w:val="bottom"/>
           </w:tcPr>
           <w:p>
             <w:pPr>
+              <w:jc w:val="center"/>
               <w:rPr>
                 <w:lang w:val="en-US"/>
               </w:rPr>
@@ -1289,22 +1554,42 @@
         </w:tc>
         <w:tc>
           <w:tcPr>
-            <w:tcW w:w="1361" w:type="dxa"/>
+            <w:tcW w:w="1000" w:type="pct"/>
           </w:tcPr>
           <w:p>
             <w:pPr>
+              <w:jc w:val="center"/>
               <w:rPr>
                 <w:lang w:val="en-US"/>
               </w:rPr>
             </w:pPr>
+            <w:r>
+              <w:rPr>
+                <w:lang w:val="en-US"/>
+              </w:rPr>
+              <w:t>69</w:t>
+            </w:r>
+            <w:r>
+              <w:rPr>
+                <w:lang w:val="en-US"/>
+              </w:rPr>
+              <w:t xml:space="preserve"> </w:t>
+            </w:r>
+            <w:r>
+              <w:rPr>
+                <w:lang w:val="en-US"/>
+              </w:rPr>
+              <w:t>567</w:t>
+            </w:r>
           </w:p>
         </w:tc>
         <w:tc>
           <w:tcPr>
-            <w:tcW w:w="2145" w:type="dxa"/>
+            <w:tcW w:w="1000" w:type="pct"/>
           </w:tcPr>
           <w:p>
             <w:pPr>
+              <w:jc w:val="center"/>
               <w:rPr>
                 <w:lang w:val="en-US"/>
               </w:rPr>
@@ -1313,44 +1598,63 @@
               <w:rPr>
                 <w:lang w:val="en-US"/>
               </w:rPr>
-              <w:t>4562</w:t>
+              <w:t>118 427</w:t>
             </w:r>
           </w:p>
         </w:tc>
         <w:tc>
           <w:tcPr>
-            <w:tcW w:w="1754" w:type="dxa"/>
+            <w:tcW w:w="1000" w:type="pct"/>
+            <w:vAlign w:val="center"/>
           </w:tcPr>
           <w:p>
             <w:pPr>
+              <w:jc w:val="center"/>
               <w:rPr>
                 <w:lang w:val="en-US"/>
               </w:rPr>
             </w:pPr>
+            <w:r>
+              <w:rPr>
+                <w:lang w:val="en-US"/>
+              </w:rPr>
+              <w:t>-----</w:t>
+            </w:r>
           </w:p>
         </w:tc>
         <w:tc>
           <w:tcPr>
-            <w:tcW w:w="1754" w:type="dxa"/>
+            <w:tcW w:w="1000" w:type="pct"/>
           </w:tcPr>
           <w:p>
             <w:pPr>
+              <w:jc w:val="center"/>
               <w:rPr>
                 <w:lang w:val="en-US"/>
               </w:rPr>
             </w:pPr>
+            <w:r>
+              <w:rPr>
+                <w:lang w:val="en-US"/>
+              </w:rPr>
+              <w:t>113 821</w:t>
+            </w:r>
           </w:p>
         </w:tc>
       </w:tr>
       <w:tr>
+        <w:trPr>
+          <w:jc w:val="center"/>
+        </w:trPr>
         <w:tc>
           <w:tcPr>
-            <w:tcW w:w="1753" w:type="dxa"/>
+            <w:tcW w:w="1000" w:type="pct"/>
             <w:shd w:val="clear" w:color="auto" w:fill="9CC2E5" w:themeFill="accent1" w:themeFillTint="99"/>
             <w:vAlign w:val="bottom"/>
           </w:tcPr>
           <w:p>
             <w:pPr>
+              <w:jc w:val="center"/>
               <w:rPr>
                 <w:lang w:val="en-US"/>
               </w:rPr>
@@ -1368,22 +1672,42 @@
         </w:tc>
         <w:tc>
           <w:tcPr>
-            <w:tcW w:w="1361" w:type="dxa"/>
+            <w:tcW w:w="1000" w:type="pct"/>
           </w:tcPr>
           <w:p>
             <w:pPr>
+              <w:jc w:val="center"/>
               <w:rPr>
                 <w:lang w:val="en-US"/>
               </w:rPr>
             </w:pPr>
+            <w:r>
+              <w:rPr>
+                <w:lang w:val="en-US"/>
+              </w:rPr>
+              <w:t>140</w:t>
+            </w:r>
+            <w:r>
+              <w:rPr>
+                <w:lang w:val="en-US"/>
+              </w:rPr>
+              <w:t xml:space="preserve"> </w:t>
+            </w:r>
+            <w:r>
+              <w:rPr>
+                <w:lang w:val="en-US"/>
+              </w:rPr>
+              <w:t>758</w:t>
+            </w:r>
           </w:p>
         </w:tc>
         <w:tc>
           <w:tcPr>
-            <w:tcW w:w="2145" w:type="dxa"/>
+            <w:tcW w:w="1000" w:type="pct"/>
           </w:tcPr>
           <w:p>
             <w:pPr>
+              <w:jc w:val="center"/>
               <w:rPr>
                 <w:lang w:val="en-US"/>
               </w:rPr>
@@ -1392,44 +1716,63 @@
               <w:rPr>
                 <w:lang w:val="en-US"/>
               </w:rPr>
-              <w:t>9033</w:t>
+              <w:t>228 679</w:t>
             </w:r>
           </w:p>
         </w:tc>
         <w:tc>
           <w:tcPr>
-            <w:tcW w:w="1754" w:type="dxa"/>
+            <w:tcW w:w="1000" w:type="pct"/>
+            <w:vAlign w:val="center"/>
           </w:tcPr>
           <w:p>
             <w:pPr>
+              <w:jc w:val="center"/>
               <w:rPr>
                 <w:lang w:val="en-US"/>
               </w:rPr>
             </w:pPr>
+            <w:r>
+              <w:rPr>
+                <w:lang w:val="en-US"/>
+              </w:rPr>
+              <w:t>-----</w:t>
+            </w:r>
           </w:p>
         </w:tc>
         <w:tc>
           <w:tcPr>
-            <w:tcW w:w="1754" w:type="dxa"/>
+            <w:tcW w:w="1000" w:type="pct"/>
           </w:tcPr>
           <w:p>
             <w:pPr>
+              <w:jc w:val="center"/>
               <w:rPr>
                 <w:lang w:val="en-US"/>
               </w:rPr>
             </w:pPr>
+            <w:r>
+              <w:rPr>
+                <w:lang w:val="en-US"/>
+              </w:rPr>
+              <w:t>458 982</w:t>
+            </w:r>
           </w:p>
         </w:tc>
       </w:tr>
       <w:tr>
+        <w:trPr>
+          <w:jc w:val="center"/>
+        </w:trPr>
         <w:tc>
           <w:tcPr>
-            <w:tcW w:w="1753" w:type="dxa"/>
+            <w:tcW w:w="1000" w:type="pct"/>
             <w:shd w:val="clear" w:color="auto" w:fill="9CC2E5" w:themeFill="accent1" w:themeFillTint="99"/>
             <w:vAlign w:val="bottom"/>
           </w:tcPr>
           <w:p>
             <w:pPr>
+              <w:jc w:val="center"/>
               <w:rPr>
                 <w:lang w:val="en-US"/>
               </w:rPr>
@@ -1447,22 +1790,32 @@
         </w:tc>
         <w:tc>
           <w:tcPr>
-            <w:tcW w:w="1361" w:type="dxa"/>
+            <w:tcW w:w="1000" w:type="pct"/>
+            <w:vAlign w:val="center"/>
           </w:tcPr>
           <w:p>
             <w:pPr>
+              <w:jc w:val="center"/>
               <w:rPr>
                 <w:lang w:val="en-US"/>
               </w:rPr>
             </w:pPr>
+            <w:r>
+              <w:rPr>
+                <w:lang w:val="en-US"/>
+              </w:rPr>
+              <w:t>-----</w:t>
+            </w:r>
           </w:p>
         </w:tc>
         <w:tc>
           <w:tcPr>
-            <w:tcW w:w="2145" w:type="dxa"/>
+            <w:tcW w:w="1000" w:type="pct"/>
+            <w:vAlign w:val="center"/>
           </w:tcPr>
           <w:p>
             <w:pPr>
+              <w:jc w:val="center"/>
               <w:rPr>
                 <w:lang w:val="en-US"/>
               </w:rPr>
@@ -1471,44 +1824,64 @@
               <w:rPr>
                 <w:lang w:val="en-US"/>
               </w:rPr>
-              <w:t>20068</w:t>
+              <w:t>-----</w:t>
             </w:r>
           </w:p>
         </w:tc>
         <w:tc>
           <w:tcPr>
-            <w:tcW w:w="1754" w:type="dxa"/>
+            <w:tcW w:w="1000" w:type="pct"/>
+            <w:vAlign w:val="center"/>
           </w:tcPr>
           <w:p>
             <w:pPr>
+              <w:jc w:val="center"/>
               <w:rPr>
                 <w:lang w:val="en-US"/>
               </w:rPr>
             </w:pPr>
+            <w:r>
+              <w:rPr>
+                <w:lang w:val="en-US"/>
+              </w:rPr>
+              <w:t>-----</w:t>
+            </w:r>
           </w:p>
         </w:tc>
         <w:tc>
           <w:tcPr>
-            <w:tcW w:w="1754" w:type="dxa"/>
+            <w:tcW w:w="1000" w:type="pct"/>
+            <w:vAlign w:val="center"/>
           </w:tcPr>
           <w:p>
             <w:pPr>
+              <w:jc w:val="center"/>
               <w:rPr>
                 <w:lang w:val="en-US"/>
               </w:rPr>
             </w:pPr>
+            <w:r>
+              <w:rPr>
+                <w:lang w:val="en-US"/>
+              </w:rPr>
+              <w:t>-----</w:t>
+            </w:r>
           </w:p>
         </w:tc>
       </w:tr>
       <w:tr>
+        <w:trPr>
+          <w:jc w:val="center"/>
+        </w:trPr>
         <w:tc>
           <w:tcPr>
-            <w:tcW w:w="1753" w:type="dxa"/>
+            <w:tcW w:w="1000" w:type="pct"/>
             <w:shd w:val="clear" w:color="auto" w:fill="9CC2E5" w:themeFill="accent1" w:themeFillTint="99"/>
             <w:vAlign w:val="bottom"/>
           </w:tcPr>
           <w:p>
             <w:pPr>
+              <w:jc w:val="center"/>
               <w:rPr>
                 <w:lang w:val="en-US"/>
               </w:rPr>
@@ -1527,22 +1900,32 @@
         </w:tc>
         <w:tc>
           <w:tcPr>
-            <w:tcW w:w="1361" w:type="dxa"/>
+            <w:tcW w:w="1000" w:type="pct"/>
+            <w:vAlign w:val="center"/>
           </w:tcPr>
           <w:p>
             <w:pPr>
+              <w:jc w:val="center"/>
               <w:rPr>
                 <w:lang w:val="en-US"/>
               </w:rPr>
             </w:pPr>
+            <w:r>
+              <w:rPr>
+                <w:lang w:val="en-US"/>
+              </w:rPr>
+              <w:t>-----</w:t>
+            </w:r>
           </w:p>
         </w:tc>
         <w:tc>
           <w:tcPr>
-            <w:tcW w:w="2145" w:type="dxa"/>
+            <w:tcW w:w="1000" w:type="pct"/>
+            <w:vAlign w:val="center"/>
           </w:tcPr>
           <w:p>
             <w:pPr>
+              <w:jc w:val="center"/>
               <w:rPr>
                 <w:lang w:val="en-US"/>
               </w:rPr>
@@ -1551,44 +1934,64 @@
               <w:rPr>
                 <w:lang w:val="en-US"/>
               </w:rPr>
-              <w:t>40265</w:t>
+              <w:t>-----</w:t>
             </w:r>
           </w:p>
         </w:tc>
         <w:tc>
           <w:tcPr>
-            <w:tcW w:w="1754" w:type="dxa"/>
+            <w:tcW w:w="1000" w:type="pct"/>
+            <w:vAlign w:val="center"/>
           </w:tcPr>
           <w:p>
             <w:pPr>
+              <w:jc w:val="center"/>
               <w:rPr>
                 <w:lang w:val="en-US"/>
               </w:rPr>
             </w:pPr>
+            <w:r>
+              <w:rPr>
+                <w:lang w:val="en-US"/>
+              </w:rPr>
+              <w:t>-----</w:t>
+            </w:r>
           </w:p>
         </w:tc>
         <w:tc>
           <w:tcPr>
-            <w:tcW w:w="1754" w:type="dxa"/>
+            <w:tcW w:w="1000" w:type="pct"/>
+            <w:vAlign w:val="center"/>
           </w:tcPr>
           <w:p>
             <w:pPr>
+              <w:jc w:val="center"/>
               <w:rPr>
                 <w:lang w:val="en-US"/>
               </w:rPr>
             </w:pPr>
+            <w:r>
+              <w:rPr>
+                <w:lang w:val="en-US"/>
+              </w:rPr>
+              <w:t>-----</w:t>
+            </w:r>
           </w:p>
         </w:tc>
       </w:tr>
       <w:tr>
+        <w:trPr>
+          <w:jc w:val="center"/>
+        </w:trPr>
         <w:tc>
           <w:tcPr>
-            <w:tcW w:w="1753" w:type="dxa"/>
+            <w:tcW w:w="1000" w:type="pct"/>
             <w:shd w:val="clear" w:color="auto" w:fill="9CC2E5" w:themeFill="accent1" w:themeFillTint="99"/>
             <w:vAlign w:val="bottom"/>
           </w:tcPr>
           <w:p>
             <w:pPr>
+              <w:jc w:val="center"/>
               <w:rPr>
                 <w:lang w:val="en-US"/>
               </w:rPr>
@@ -1606,22 +2009,32 @@
         </w:tc>
         <w:tc>
           <w:tcPr>
-            <w:tcW w:w="1361" w:type="dxa"/>
+            <w:tcW w:w="1000" w:type="pct"/>
+            <w:vAlign w:val="center"/>
           </w:tcPr>
           <w:p>
             <w:pPr>
+              <w:jc w:val="center"/>
               <w:rPr>
                 <w:lang w:val="en-US"/>
               </w:rPr>
             </w:pPr>
+            <w:r>
+              <w:rPr>
+                <w:lang w:val="en-US"/>
+              </w:rPr>
+              <w:t>-----</w:t>
+            </w:r>
           </w:p>
         </w:tc>
         <w:tc>
           <w:tcPr>
-            <w:tcW w:w="2145" w:type="dxa"/>
+            <w:tcW w:w="1000" w:type="pct"/>
+            <w:vAlign w:val="center"/>
           </w:tcPr>
           <w:p>
             <w:pPr>
+              <w:jc w:val="center"/>
               <w:rPr>
                 <w:lang w:val="en-US"/>
               </w:rPr>
@@ -1630,32 +2043,48 @@
               <w:rPr>
                 <w:lang w:val="en-US"/>
               </w:rPr>
-              <w:t>75973</w:t>
+              <w:t>-----</w:t>
             </w:r>
           </w:p>
         </w:tc>
         <w:tc>
           <w:tcPr>
-            <w:tcW w:w="1754" w:type="dxa"/>
+            <w:tcW w:w="1000" w:type="pct"/>
+            <w:vAlign w:val="center"/>
           </w:tcPr>
           <w:p>
             <w:pPr>
+              <w:jc w:val="center"/>
               <w:rPr>
                 <w:lang w:val="en-US"/>
               </w:rPr>
             </w:pPr>
+            <w:r>
+              <w:rPr>
+                <w:lang w:val="en-US"/>
+              </w:rPr>
+              <w:t>-----</w:t>
+            </w:r>
           </w:p>
         </w:tc>
         <w:tc>
           <w:tcPr>
-            <w:tcW w:w="1754" w:type="dxa"/>
+            <w:tcW w:w="1000" w:type="pct"/>
+            <w:vAlign w:val="center"/>
           </w:tcPr>
           <w:p>
             <w:pPr>
+              <w:jc w:val="center"/>
               <w:rPr>
                 <w:lang w:val="en-US"/>
               </w:rPr>
             </w:pPr>
+            <w:r>
+              <w:rPr>
+                <w:lang w:val="en-US"/>
+              </w:rPr>
+              <w:t>-----</w:t>
+            </w:r>
           </w:p>
         </w:tc>
       </w:tr>
@@ -1701,7 +2130,7 @@
 </file>
 
 <file path=word/endnotes.xml><?xml version="1.0" encoding="utf-8"?>
-<w:endnotes xmlns:wpc="http://schemas.microsoft.com/office/word/2010/wordprocessingCanvas" xmlns:cx="http://schemas.microsoft.com/office/drawing/2014/chartex" xmlns:cx1="http://schemas.microsoft.com/office/drawing/2015/9/8/chartex" xmlns:mc="http://schemas.openxmlformats.org/markup-compatibility/2006" xmlns:o="urn:schemas-microsoft-com:office:office" xmlns:r="http://schemas.openxmlformats.org/officeDocument/2006/relationships" xmlns:m="http://schemas.openxmlformats.org/officeDocument/2006/math" xmlns:v="urn:schemas-microsoft-com:vml" xmlns:wp14="http://schemas.microsoft.com/office/word/2010/wordprocessingDrawing" xmlns:wp="http://schemas.openxmlformats.org/drawingml/2006/wordprocessingDrawing" xmlns:w10="urn:schemas-microsoft-com:office:word" xmlns:w="http://schemas.openxmlformats.org/wordprocessingml/2006/main" xmlns:w14="http://schemas.microsoft.com/office/word/2010/wordml" xmlns:w15="http://schemas.microsoft.com/office/word/2012/wordml" xmlns:w16se="http://schemas.microsoft.com/office/word/2015/wordml/symex" xmlns:wpg="http://schemas.microsoft.com/office/word/2010/wordprocessingGroup" xmlns:wpi="http://schemas.microsoft.com/office/word/2010/wordprocessingInk" xmlns:wne="http://schemas.microsoft.com/office/word/2006/wordml" xmlns:wps="http://schemas.microsoft.com/office/word/2010/wordprocessingShape" mc:Ignorable="w14 w15 w16se wp14">
+<w:endnotes xmlns:wpc="http://schemas.microsoft.com/office/word/2010/wordprocessingCanvas" xmlns:cx="http://schemas.microsoft.com/office/drawing/2014/chartex" xmlns:cx1="http://schemas.microsoft.com/office/drawing/2015/9/8/chartex" xmlns:cx2="http://schemas.microsoft.com/office/drawing/2015/10/21/chartex" xmlns:cx3="http://schemas.microsoft.com/office/drawing/2016/5/9/chartex" xmlns:cx4="http://schemas.microsoft.com/office/drawing/2016/5/10/chartex" xmlns:cx5="http://schemas.microsoft.com/office/drawing/2016/5/11/chartex" xmlns:cx6="http://schemas.microsoft.com/office/drawing/2016/5/12/chartex" xmlns:cx7="http://schemas.microsoft.com/office/drawing/2016/5/13/chartex" xmlns:cx8="http://schemas.microsoft.com/office/drawing/2016/5/14/chartex" xmlns:mc="http://schemas.openxmlformats.org/markup-compatibility/2006" xmlns:aink="http://schemas.microsoft.com/office/drawing/2016/ink" xmlns:am3d="http://schemas.microsoft.com/office/drawing/2017/model3d" xmlns:o="urn:schemas-microsoft-com:office:office" xmlns:oel="http://schemas.microsoft.com/office/2019/extlst" xmlns:r="http://schemas.openxmlformats.org/officeDocument/2006/relationships" xmlns:m="http://schemas.openxmlformats.org/officeDocument/2006/math" xmlns:v="urn:schemas-microsoft-com:vml" xmlns:wp14="http://schemas.microsoft.com/office/word/2010/wordprocessingDrawing" xmlns:wp="http://schemas.openxmlformats.org/drawingml/2006/wordprocessingDrawing" xmlns:w10="urn:schemas-microsoft-com:office:word" xmlns:w="http://schemas.openxmlformats.org/wordprocessingml/2006/main" xmlns:w14="http://schemas.microsoft.com/office/word/2010/wordml" xmlns:w15="http://schemas.microsoft.com/office/word/2012/wordml" xmlns:w16cex="http://schemas.microsoft.com/office/word/2018/wordml/cex" xmlns:w16cid="http://schemas.microsoft.com/office/word/2016/wordml/cid" xmlns:w16="http://schemas.microsoft.com/office/word/2018/wordml" xmlns:w16sdtdh="http://schemas.microsoft.com/office/word/2020/wordml/sdtdatahash" xmlns:w16se="http://schemas.microsoft.com/office/word/2015/wordml/symex" xmlns:wpg="http://schemas.microsoft.com/office/word/2010/wordprocessingGroup" xmlns:wpi="http://schemas.microsoft.com/office/word/2010/wordprocessingInk" xmlns:wne="http://schemas.microsoft.com/office/word/2006/wordml" xmlns:wps="http://schemas.microsoft.com/office/word/2010/wordprocessingShape" mc:Ignorable="w14 w15 w16se w16cid w16 w16cex w16sdtdh wp14">
   <w:endnote w:type="separator" w:id="-1">
     <w:p>
       <w:pPr>
@@ -1726,7 +2155,7 @@
 </file>
 
 <file path=word/footer1.xml><?xml version="1.0" encoding="utf-8"?>
-<w:ftr xmlns:wpc="http://schemas.microsoft.com/office/word/2010/wordprocessingCanvas" xmlns:cx="http://schemas.microsoft.com/office/drawing/2014/chartex" xmlns:cx1="http://schemas.microsoft.com/office/drawing/2015/9/8/chartex" xmlns:mc="http://schemas.openxmlformats.org/markup-compatibility/2006" xmlns:o="urn:schemas-microsoft-com:office:office" xmlns:r="http://schemas.openxmlformats.org/officeDocument/2006/relationships" xmlns:m="http://schemas.openxmlformats.org/officeDocument/2006/math" xmlns:v="urn:schemas-microsoft-com:vml" xmlns:wp14="http://schemas.microsoft.com/office/word/2010/wordprocessingDrawing" xmlns:wp="http://schemas.openxmlformats.org/drawingml/2006/wordprocessingDrawing" xmlns:w10="urn:schemas-microsoft-com:office:word" xmlns:w="http://schemas.openxmlformats.org/wordprocessingml/2006/main" xmlns:w14="http://schemas.microsoft.com/office/word/2010/wordml" xmlns:w15="http://schemas.microsoft.com/office/word/2012/wordml" xmlns:w16se="http://schemas.microsoft.com/office/word/2015/wordml/symex" xmlns:wpg="http://schemas.microsoft.com/office/word/2010/wordprocessingGroup" xmlns:wpi="http://schemas.microsoft.com/office/word/2010/wordprocessingInk" xmlns:wne="http://schemas.microsoft.com/office/word/2006/wordml" xmlns:wps="http://schemas.microsoft.com/office/word/2010/wordprocessingShape" mc:Ignorable="w14 w15 w16se wp14">
+<w:ftr xmlns:wpc="http://schemas.microsoft.com/office/word/2010/wordprocessingCanvas" xmlns:cx="http://schemas.microsoft.com/office/drawing/2014/chartex" xmlns:cx1="http://schemas.microsoft.com/office/drawing/2015/9/8/chartex" xmlns:cx2="http://schemas.microsoft.com/office/drawing/2015/10/21/chartex" xmlns:cx3="http://schemas.microsoft.com/office/drawing/2016/5/9/chartex" xmlns:cx4="http://schemas.microsoft.com/office/drawing/2016/5/10/chartex" xmlns:cx5="http://schemas.microsoft.com/office/drawing/2016/5/11/chartex" xmlns:cx6="http://schemas.microsoft.com/office/drawing/2016/5/12/chartex" xmlns:cx7="http://schemas.microsoft.com/office/drawing/2016/5/13/chartex" xmlns:cx8="http://schemas.microsoft.com/office/drawing/2016/5/14/chartex" xmlns:mc="http://schemas.openxmlformats.org/markup-compatibility/2006" xmlns:aink="http://schemas.microsoft.com/office/drawing/2016/ink" xmlns:am3d="http://schemas.microsoft.com/office/drawing/2017/model3d" xmlns:o="urn:schemas-microsoft-com:office:office" xmlns:oel="http://schemas.microsoft.com/office/2019/extlst" xmlns:r="http://schemas.openxmlformats.org/officeDocument/2006/relationships" xmlns:m="http://schemas.openxmlformats.org/officeDocument/2006/math" xmlns:v="urn:schemas-microsoft-com:vml" xmlns:wp14="http://schemas.microsoft.com/office/word/2010/wordprocessingDrawing" xmlns:wp="http://schemas.openxmlformats.org/drawingml/2006/wordprocessingDrawing" xmlns:w10="urn:schemas-microsoft-com:office:word" xmlns:w="http://schemas.openxmlformats.org/wordprocessingml/2006/main" xmlns:w14="http://schemas.microsoft.com/office/word/2010/wordml" xmlns:w15="http://schemas.microsoft.com/office/word/2012/wordml" xmlns:w16cex="http://schemas.microsoft.com/office/word/2018/wordml/cex" xmlns:w16cid="http://schemas.microsoft.com/office/word/2016/wordml/cid" xmlns:w16="http://schemas.microsoft.com/office/word/2018/wordml" xmlns:w16sdtdh="http://schemas.microsoft.com/office/word/2020/wordml/sdtdatahash" xmlns:w16se="http://schemas.microsoft.com/office/word/2015/wordml/symex" xmlns:wpg="http://schemas.microsoft.com/office/word/2010/wordprocessingGroup" xmlns:wpi="http://schemas.microsoft.com/office/word/2010/wordprocessingInk" xmlns:wne="http://schemas.microsoft.com/office/word/2006/wordml" xmlns:wps="http://schemas.microsoft.com/office/word/2010/wordprocessingShape" mc:Ignorable="w14 w15 w16se w16cid w16 w16cex w16sdtdh wp14">
   <w:p>
     <w:pPr>
       <w:pStyle w:val="PiedepginaAsignatura"/>
@@ -1877,7 +2306,7 @@
         </mc:Choice>
         <mc:Fallback>
           <w:pict>
-            <v:rect w14:anchorId="46325AD8" id="Rectángulo 65" o:spid="_x0000_s1026" style="position:absolute;left:0;text-align:left;margin-left:11.25pt;margin-top:793.1pt;width:19.8pt;height:48.2pt;z-index:-251615232;visibility:visible;mso-wrap-style:square;mso-width-percent:0;mso-height-percent:0;mso-wrap-distance-left:9pt;mso-wrap-distance-top:0;mso-wrap-distance-right:19.85pt;mso-wrap-distance-bottom:0;mso-position-horizontal:absolute;mso-position-horizontal-relative:right-margin-area;mso-position-vertical:absolute;mso-position-vertical-relative:page;mso-width-percent:0;mso-height-percent:0;mso-width-relative:margin;mso-height-relative:margin;v-text-anchor:top" o:gfxdata="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" o:allowoverlap="f" fillcolor="#0098cd" stroked="f" strokeweight="1pt">
+            <v:rect w14:anchorId="46325AD8" id="Rectángulo 65" o:spid="_x0000_s1026" style="position:absolute;left:0;text-align:left;margin-left:11.25pt;margin-top:793.1pt;width:19.8pt;height:48.2pt;z-index:-251615232;visibility:visible;mso-wrap-style:square;mso-width-percent:0;mso-height-percent:0;mso-wrap-distance-left:9pt;mso-wrap-distance-top:0;mso-wrap-distance-right:19.85pt;mso-wrap-distance-bottom:0;mso-position-horizontal:absolute;mso-position-horizontal-relative:right-margin-area;mso-position-vertical:absolute;mso-position-vertical-relative:page;mso-width-percent:0;mso-height-percent:0;mso-width-relative:margin;mso-height-relative:margin;v-text-anchor:top" o:gfxdata="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" o:allowoverlap="f" fillcolor="#0098cd" stroked="f" strokeweight="1pt">
               <v:textbox inset="0,4mm,0">
                 <w:txbxContent>
                   <w:p>
@@ -2034,7 +2463,7 @@
               <v:stroke joinstyle="miter"/>
               <v:path gradientshapeok="t" o:connecttype="rect"/>
             </v:shapetype>
-            <v:shape id="Cuadro de texto 21" o:spid="_x0000_s1027" type="#_x0000_t202" style="position:absolute;left:0;text-align:left;margin-left:-174.3pt;margin-top:733.95pt;width:189.05pt;height:25.4pt;rotation:-90;z-index:251750400;visibility:visible;mso-wrap-style:square;mso-width-percent:0;mso-height-percent:0;mso-wrap-distance-left:9pt;mso-wrap-distance-top:0;mso-wrap-distance-right:9pt;mso-wrap-distance-bottom:0;mso-position-horizontal:absolute;mso-position-horizontal-relative:text;mso-position-vertical:absolute;mso-position-vertical-relative:page;mso-width-percent:0;mso-height-percent:0;mso-width-relative:margin;mso-height-relative:margin;v-text-anchor:bottom" o:gfxdata="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" filled="f" stroked="f" strokeweight=".5pt">
+            <v:shape id="Cuadro de texto 21" o:spid="_x0000_s1027" type="#_x0000_t202" style="position:absolute;left:0;text-align:left;margin-left:-174.3pt;margin-top:733.95pt;width:189.05pt;height:25.4pt;rotation:-90;z-index:251750400;visibility:visible;mso-wrap-style:square;mso-width-percent:0;mso-height-percent:0;mso-wrap-distance-left:9pt;mso-wrap-distance-top:0;mso-wrap-distance-right:9pt;mso-wrap-distance-bottom:0;mso-position-horizontal:absolute;mso-position-horizontal-relative:text;mso-position-vertical:absolute;mso-position-vertical-relative:page;mso-width-percent:0;mso-height-percent:0;mso-width-relative:margin;mso-height-relative:margin;v-text-anchor:bottom" o:gfxdata="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" filled="f" stroked="f" strokeweight=".5pt">
               <v:textbox inset="0,0,0,0">
                 <w:txbxContent>
                   <w:p>
@@ -2080,7 +2509,7 @@
 </file>
 
 <file path=word/footnotes.xml><?xml version="1.0" encoding="utf-8"?>
-<w:footnotes xmlns:wpc="http://schemas.microsoft.com/office/word/2010/wordprocessingCanvas" xmlns:cx="http://schemas.microsoft.com/office/drawing/2014/chartex" xmlns:cx1="http://schemas.microsoft.com/office/drawing/2015/9/8/chartex" xmlns:mc="http://schemas.openxmlformats.org/markup-compatibility/2006" xmlns:o="urn:schemas-microsoft-com:office:office" xmlns:r="http://schemas.openxmlformats.org/officeDocument/2006/relationships" xmlns:m="http://schemas.openxmlformats.org/officeDocument/2006/math" xmlns:v="urn:schemas-microsoft-com:vml" xmlns:wp14="http://schemas.microsoft.com/office/word/2010/wordprocessingDrawing" xmlns:wp="http://schemas.openxmlformats.org/drawingml/2006/wordprocessingDrawing" xmlns:w10="urn:schemas-microsoft-com:office:word" xmlns:w="http://schemas.openxmlformats.org/wordprocessingml/2006/main" xmlns:w14="http://schemas.microsoft.com/office/word/2010/wordml" xmlns:w15="http://schemas.microsoft.com/office/word/2012/wordml" xmlns:w16se="http://schemas.microsoft.com/office/word/2015/wordml/symex" xmlns:wpg="http://schemas.microsoft.com/office/word/2010/wordprocessingGroup" xmlns:wpi="http://schemas.microsoft.com/office/word/2010/wordprocessingInk" xmlns:wne="http://schemas.microsoft.com/office/word/2006/wordml" xmlns:wps="http://schemas.microsoft.com/office/word/2010/wordprocessingShape" mc:Ignorable="w14 w15 w16se wp14">
+<w:footnotes xmlns:wpc="http://schemas.microsoft.com/office/word/2010/wordprocessingCanvas" xmlns:cx="http://schemas.microsoft.com/office/drawing/2014/chartex" xmlns:cx1="http://schemas.microsoft.com/office/drawing/2015/9/8/chartex" xmlns:cx2="http://schemas.microsoft.com/office/drawing/2015/10/21/chartex" xmlns:cx3="http://schemas.microsoft.com/office/drawing/2016/5/9/chartex" xmlns:cx4="http://schemas.microsoft.com/office/drawing/2016/5/10/chartex" xmlns:cx5="http://schemas.microsoft.com/office/drawing/2016/5/11/chartex" xmlns:cx6="http://schemas.microsoft.com/office/drawing/2016/5/12/chartex" xmlns:cx7="http://schemas.microsoft.com/office/drawing/2016/5/13/chartex" xmlns:cx8="http://schemas.microsoft.com/office/drawing/2016/5/14/chartex" xmlns:mc="http://schemas.openxmlformats.org/markup-compatibility/2006" xmlns:aink="http://schemas.microsoft.com/office/drawing/2016/ink" xmlns:am3d="http://schemas.microsoft.com/office/drawing/2017/model3d" xmlns:o="urn:schemas-microsoft-com:office:office" xmlns:oel="http://schemas.microsoft.com/office/2019/extlst" xmlns:r="http://schemas.openxmlformats.org/officeDocument/2006/relationships" xmlns:m="http://schemas.openxmlformats.org/officeDocument/2006/math" xmlns:v="urn:schemas-microsoft-com:vml" xmlns:wp14="http://schemas.microsoft.com/office/word/2010/wordprocessingDrawing" xmlns:wp="http://schemas.openxmlformats.org/drawingml/2006/wordprocessingDrawing" xmlns:w10="urn:schemas-microsoft-com:office:word" xmlns:w="http://schemas.openxmlformats.org/wordprocessingml/2006/main" xmlns:w14="http://schemas.microsoft.com/office/word/2010/wordml" xmlns:w15="http://schemas.microsoft.com/office/word/2012/wordml" xmlns:w16cex="http://schemas.microsoft.com/office/word/2018/wordml/cex" xmlns:w16cid="http://schemas.microsoft.com/office/word/2016/wordml/cid" xmlns:w16="http://schemas.microsoft.com/office/word/2018/wordml" xmlns:w16sdtdh="http://schemas.microsoft.com/office/word/2020/wordml/sdtdatahash" xmlns:w16se="http://schemas.microsoft.com/office/word/2015/wordml/symex" xmlns:wpg="http://schemas.microsoft.com/office/word/2010/wordprocessingGroup" xmlns:wpi="http://schemas.microsoft.com/office/word/2010/wordprocessingInk" xmlns:wne="http://schemas.microsoft.com/office/word/2006/wordml" xmlns:wps="http://schemas.microsoft.com/office/word/2010/wordprocessingShape" mc:Ignorable="w14 w15 w16se w16cid w16 w16cex w16sdtdh wp14">
   <w:footnote w:type="separator" w:id="-1">
     <w:p>
       <w:pPr>
@@ -2105,7 +2534,7 @@
 </file>
 
 <file path=word/header1.xml><?xml version="1.0" encoding="utf-8"?>
-<w:hdr xmlns:wpc="http://schemas.microsoft.com/office/word/2010/wordprocessingCanvas" xmlns:cx="http://schemas.microsoft.com/office/drawing/2014/chartex" xmlns:cx1="http://schemas.microsoft.com/office/drawing/2015/9/8/chartex" xmlns:mc="http://schemas.openxmlformats.org/markup-compatibility/2006" xmlns:o="urn:schemas-microsoft-com:office:office" xmlns:r="http://schemas.openxmlformats.org/officeDocument/2006/relationships" xmlns:m="http://schemas.openxmlformats.org/officeDocument/2006/math" xmlns:v="urn:schemas-microsoft-com:vml" xmlns:wp14="http://schemas.microsoft.com/office/word/2010/wordprocessingDrawing" xmlns:wp="http://schemas.openxmlformats.org/drawingml/2006/wordprocessingDrawing" xmlns:w10="urn:schemas-microsoft-com:office:word" xmlns:w="http://schemas.openxmlformats.org/wordprocessingml/2006/main" xmlns:w14="http://schemas.microsoft.com/office/word/2010/wordml" xmlns:w15="http://schemas.microsoft.com/office/word/2012/wordml" xmlns:w16se="http://schemas.microsoft.com/office/word/2015/wordml/symex" xmlns:wpg="http://schemas.microsoft.com/office/word/2010/wordprocessingGroup" xmlns:wpi="http://schemas.microsoft.com/office/word/2010/wordprocessingInk" xmlns:wne="http://schemas.microsoft.com/office/word/2006/wordml" xmlns:wps="http://schemas.microsoft.com/office/word/2010/wordprocessingShape" mc:Ignorable="w14 w15 w16se wp14">
+<w:hdr xmlns:wpc="http://schemas.microsoft.com/office/word/2010/wordprocessingCanvas" xmlns:cx="http://schemas.microsoft.com/office/drawing/2014/chartex" xmlns:cx1="http://schemas.microsoft.com/office/drawing/2015/9/8/chartex" xmlns:cx2="http://schemas.microsoft.com/office/drawing/2015/10/21/chartex" xmlns:cx3="http://schemas.microsoft.com/office/drawing/2016/5/9/chartex" xmlns:cx4="http://schemas.microsoft.com/office/drawing/2016/5/10/chartex" xmlns:cx5="http://schemas.microsoft.com/office/drawing/2016/5/11/chartex" xmlns:cx6="http://schemas.microsoft.com/office/drawing/2016/5/12/chartex" xmlns:cx7="http://schemas.microsoft.com/office/drawing/2016/5/13/chartex" xmlns:cx8="http://schemas.microsoft.com/office/drawing/2016/5/14/chartex" xmlns:mc="http://schemas.openxmlformats.org/markup-compatibility/2006" xmlns:aink="http://schemas.microsoft.com/office/drawing/2016/ink" xmlns:am3d="http://schemas.microsoft.com/office/drawing/2017/model3d" xmlns:o="urn:schemas-microsoft-com:office:office" xmlns:oel="http://schemas.microsoft.com/office/2019/extlst" xmlns:r="http://schemas.openxmlformats.org/officeDocument/2006/relationships" xmlns:m="http://schemas.openxmlformats.org/officeDocument/2006/math" xmlns:v="urn:schemas-microsoft-com:vml" xmlns:wp14="http://schemas.microsoft.com/office/word/2010/wordprocessingDrawing" xmlns:wp="http://schemas.openxmlformats.org/drawingml/2006/wordprocessingDrawing" xmlns:w10="urn:schemas-microsoft-com:office:word" xmlns:w="http://schemas.openxmlformats.org/wordprocessingml/2006/main" xmlns:w14="http://schemas.microsoft.com/office/word/2010/wordml" xmlns:w15="http://schemas.microsoft.com/office/word/2012/wordml" xmlns:w16cex="http://schemas.microsoft.com/office/word/2018/wordml/cex" xmlns:w16cid="http://schemas.microsoft.com/office/word/2016/wordml/cid" xmlns:w16="http://schemas.microsoft.com/office/word/2018/wordml" xmlns:w16sdtdh="http://schemas.microsoft.com/office/word/2020/wordml/sdtdatahash" xmlns:w16se="http://schemas.microsoft.com/office/word/2015/wordml/symex" xmlns:wpg="http://schemas.microsoft.com/office/word/2010/wordprocessingGroup" xmlns:wpi="http://schemas.microsoft.com/office/word/2010/wordprocessingInk" xmlns:wne="http://schemas.microsoft.com/office/word/2006/wordml" xmlns:wps="http://schemas.microsoft.com/office/word/2010/wordprocessingShape" mc:Ignorable="w14 w15 w16se w16cid w16 w16cex w16sdtdh wp14">
   <w:tbl>
     <w:tblPr>
       <w:tblStyle w:val="TablaUNIR30"/>
@@ -2545,7 +2974,7 @@
 </file>
 
 <file path=word/numbering.xml><?xml version="1.0" encoding="utf-8"?>
-<w:numbering xmlns:wpc="http://schemas.microsoft.com/office/word/2010/wordprocessingCanvas" xmlns:cx="http://schemas.microsoft.com/office/drawing/2014/chartex" xmlns:cx1="http://schemas.microsoft.com/office/drawing/2015/9/8/chartex" xmlns:mc="http://schemas.openxmlformats.org/markup-compatibility/2006" xmlns:o="urn:schemas-microsoft-com:office:office" xmlns:r="http://schemas.openxmlformats.org/officeDocument/2006/relationships" xmlns:m="http://schemas.openxmlformats.org/officeDocument/2006/math" xmlns:v="urn:schemas-microsoft-com:vml" xmlns:wp14="http://schemas.microsoft.com/office/word/2010/wordprocessingDrawing" xmlns:wp="http://schemas.openxmlformats.org/drawingml/2006/wordprocessingDrawing" xmlns:w10="urn:schemas-microsoft-com:office:word" xmlns:w="http://schemas.openxmlformats.org/wordprocessingml/2006/main" xmlns:w14="http://schemas.microsoft.com/office/word/2010/wordml" xmlns:w15="http://schemas.microsoft.com/office/word/2012/wordml" xmlns:w16se="http://schemas.microsoft.com/office/word/2015/wordml/symex" xmlns:wpg="http://schemas.microsoft.com/office/word/2010/wordprocessingGroup" xmlns:wpi="http://schemas.microsoft.com/office/word/2010/wordprocessingInk" xmlns:wne="http://schemas.microsoft.com/office/word/2006/wordml" xmlns:wps="http://schemas.microsoft.com/office/word/2010/wordprocessingShape" mc:Ignorable="w14 w15 w16se wp14">
+<w:numbering xmlns:wpc="http://schemas.microsoft.com/office/word/2010/wordprocessingCanvas" xmlns:cx="http://schemas.microsoft.com/office/drawing/2014/chartex" xmlns:cx1="http://schemas.microsoft.com/office/drawing/2015/9/8/chartex" xmlns:cx2="http://schemas.microsoft.com/office/drawing/2015/10/21/chartex" xmlns:cx3="http://schemas.microsoft.com/office/drawing/2016/5/9/chartex" xmlns:cx4="http://schemas.microsoft.com/office/drawing/2016/5/10/chartex" xmlns:cx5="http://schemas.microsoft.com/office/drawing/2016/5/11/chartex" xmlns:cx6="http://schemas.microsoft.com/office/drawing/2016/5/12/chartex" xmlns:cx7="http://schemas.microsoft.com/office/drawing/2016/5/13/chartex" xmlns:cx8="http://schemas.microsoft.com/office/drawing/2016/5/14/chartex" xmlns:mc="http://schemas.openxmlformats.org/markup-compatibility/2006" xmlns:aink="http://schemas.microsoft.com/office/drawing/2016/ink" xmlns:am3d="http://schemas.microsoft.com/office/drawing/2017/model3d" xmlns:o="urn:schemas-microsoft-com:office:office" xmlns:oel="http://schemas.microsoft.com/office/2019/extlst" xmlns:r="http://schemas.openxmlformats.org/officeDocument/2006/relationships" xmlns:m="http://schemas.openxmlformats.org/officeDocument/2006/math" xmlns:v="urn:schemas-microsoft-com:vml" xmlns:wp14="http://schemas.microsoft.com/office/word/2010/wordprocessingDrawing" xmlns:wp="http://schemas.openxmlformats.org/drawingml/2006/wordprocessingDrawing" xmlns:w10="urn:schemas-microsoft-com:office:word" xmlns:w="http://schemas.openxmlformats.org/wordprocessingml/2006/main" xmlns:w14="http://schemas.microsoft.com/office/word/2010/wordml" xmlns:w15="http://schemas.microsoft.com/office/word/2012/wordml" xmlns:w16cex="http://schemas.microsoft.com/office/word/2018/wordml/cex" xmlns:w16cid="http://schemas.microsoft.com/office/word/2016/wordml/cid" xmlns:w16="http://schemas.microsoft.com/office/word/2018/wordml" xmlns:w16sdtdh="http://schemas.microsoft.com/office/word/2020/wordml/sdtdatahash" xmlns:w16se="http://schemas.microsoft.com/office/word/2015/wordml/symex" xmlns:wpg="http://schemas.microsoft.com/office/word/2010/wordprocessingGroup" xmlns:wpi="http://schemas.microsoft.com/office/word/2010/wordprocessingInk" xmlns:wne="http://schemas.microsoft.com/office/word/2006/wordml" xmlns:wps="http://schemas.microsoft.com/office/word/2010/wordprocessingShape" mc:Ignorable="w14 w15 w16se w16cid w16 w16cex w16sdtdh wp14">
   <w:abstractNum w:abstractNumId="0" w15:restartNumberingAfterBreak="0">
     <w:nsid w:val="089450AA"/>
     <w:multiLevelType w:val="multilevel"/>
@@ -5112,88 +5541,88 @@
       </w:rPr>
     </w:lvl>
   </w:abstractNum>
-  <w:num w:numId="1">
+  <w:num w:numId="1" w16cid:durableId="1746030740">
     <w:abstractNumId w:val="0"/>
   </w:num>
-  <w:num w:numId="2">
+  <w:num w:numId="2" w16cid:durableId="763067937">
     <w:abstractNumId w:val="23"/>
   </w:num>
-  <w:num w:numId="3">
+  <w:num w:numId="3" w16cid:durableId="1351837731">
     <w:abstractNumId w:val="39"/>
   </w:num>
-  <w:num w:numId="4">
+  <w:num w:numId="4" w16cid:durableId="710766139">
     <w:abstractNumId w:val="24"/>
   </w:num>
-  <w:num w:numId="5">
+  <w:num w:numId="5" w16cid:durableId="1995452370">
     <w:abstractNumId w:val="13"/>
   </w:num>
-  <w:num w:numId="6">
+  <w:num w:numId="6" w16cid:durableId="904028477">
     <w:abstractNumId w:val="6"/>
   </w:num>
-  <w:num w:numId="7">
+  <w:num w:numId="7" w16cid:durableId="259992402">
     <w:abstractNumId w:val="30"/>
   </w:num>
-  <w:num w:numId="8">
+  <w:num w:numId="8" w16cid:durableId="1418137175">
     <w:abstractNumId w:val="11"/>
   </w:num>
-  <w:num w:numId="9">
+  <w:num w:numId="9" w16cid:durableId="1429692016">
     <w:abstractNumId w:val="35"/>
   </w:num>
-  <w:num w:numId="10">
+  <w:num w:numId="10" w16cid:durableId="1280919027">
     <w:abstractNumId w:val="1"/>
   </w:num>
-  <w:num w:numId="11">
+  <w:num w:numId="11" w16cid:durableId="695808737">
     <w:abstractNumId w:val="40"/>
   </w:num>
-  <w:num w:numId="12">
+  <w:num w:numId="12" w16cid:durableId="1170481496">
     <w:abstractNumId w:val="5"/>
   </w:num>
-  <w:num w:numId="13">
+  <w:num w:numId="13" w16cid:durableId="1085761575">
     <w:abstractNumId w:val="18"/>
   </w:num>
-  <w:num w:numId="14">
+  <w:num w:numId="14" w16cid:durableId="890309722">
     <w:abstractNumId w:val="20"/>
   </w:num>
-  <w:num w:numId="15">
+  <w:num w:numId="15" w16cid:durableId="1164275739">
     <w:abstractNumId w:val="34"/>
   </w:num>
-  <w:num w:numId="16">
+  <w:num w:numId="16" w16cid:durableId="753940583">
     <w:abstractNumId w:val="29"/>
   </w:num>
-  <w:num w:numId="17">
+  <w:num w:numId="17" w16cid:durableId="136998934">
     <w:abstractNumId w:val="19"/>
   </w:num>
-  <w:num w:numId="18">
+  <w:num w:numId="18" w16cid:durableId="175657704">
     <w:abstractNumId w:val="36"/>
   </w:num>
-  <w:num w:numId="19">
+  <w:num w:numId="19" w16cid:durableId="941034195">
     <w:abstractNumId w:val="8"/>
   </w:num>
-  <w:num w:numId="20">
+  <w:num w:numId="20" w16cid:durableId="748969358">
     <w:abstractNumId w:val="17"/>
   </w:num>
-  <w:num w:numId="21">
+  <w:num w:numId="21" w16cid:durableId="1335691375">
     <w:abstractNumId w:val="28"/>
   </w:num>
-  <w:num w:numId="22">
+  <w:num w:numId="22" w16cid:durableId="1480072011">
     <w:abstractNumId w:val="16"/>
   </w:num>
-  <w:num w:numId="23">
+  <w:num w:numId="23" w16cid:durableId="2067676634">
     <w:abstractNumId w:val="9"/>
   </w:num>
-  <w:num w:numId="24">
+  <w:num w:numId="24" w16cid:durableId="1736855036">
     <w:abstractNumId w:val="25"/>
   </w:num>
-  <w:num w:numId="25">
+  <w:num w:numId="25" w16cid:durableId="1461219270">
     <w:abstractNumId w:val="10"/>
   </w:num>
-  <w:num w:numId="26">
+  <w:num w:numId="26" w16cid:durableId="11805136">
     <w:abstractNumId w:val="21"/>
   </w:num>
-  <w:num w:numId="27">
+  <w:num w:numId="27" w16cid:durableId="310255844">
     <w:abstractNumId w:val="33"/>
   </w:num>
-  <w:num w:numId="28">
+  <w:num w:numId="28" w16cid:durableId="1826973242">
     <w:abstractNumId w:val="19"/>
     <w:lvlOverride w:ilvl="0"/>
     <w:lvlOverride w:ilvl="1"/>
@@ -5217,46 +5646,46 @@
       <w:startOverride w:val="1"/>
     </w:lvlOverride>
   </w:num>
-  <w:num w:numId="29">
+  <w:num w:numId="29" w16cid:durableId="93525856">
     <w:abstractNumId w:val="37"/>
   </w:num>
-  <w:num w:numId="30">
+  <w:num w:numId="30" w16cid:durableId="152531856">
     <w:abstractNumId w:val="22"/>
   </w:num>
-  <w:num w:numId="31">
+  <w:num w:numId="31" w16cid:durableId="840464594">
     <w:abstractNumId w:val="27"/>
   </w:num>
-  <w:num w:numId="32">
+  <w:num w:numId="32" w16cid:durableId="2115049669">
     <w:abstractNumId w:val="32"/>
   </w:num>
-  <w:num w:numId="33">
+  <w:num w:numId="33" w16cid:durableId="1021854776">
     <w:abstractNumId w:val="14"/>
   </w:num>
-  <w:num w:numId="34">
+  <w:num w:numId="34" w16cid:durableId="564142295">
     <w:abstractNumId w:val="15"/>
   </w:num>
-  <w:num w:numId="35">
+  <w:num w:numId="35" w16cid:durableId="924460512">
     <w:abstractNumId w:val="7"/>
   </w:num>
-  <w:num w:numId="36">
+  <w:num w:numId="36" w16cid:durableId="217474585">
     <w:abstractNumId w:val="38"/>
   </w:num>
-  <w:num w:numId="37">
+  <w:num w:numId="37" w16cid:durableId="1888644449">
     <w:abstractNumId w:val="3"/>
   </w:num>
-  <w:num w:numId="38">
+  <w:num w:numId="38" w16cid:durableId="1131485596">
     <w:abstractNumId w:val="12"/>
   </w:num>
-  <w:num w:numId="39">
+  <w:num w:numId="39" w16cid:durableId="1618180521">
     <w:abstractNumId w:val="31"/>
   </w:num>
-  <w:num w:numId="40">
+  <w:num w:numId="40" w16cid:durableId="825241495">
     <w:abstractNumId w:val="26"/>
   </w:num>
-  <w:num w:numId="41">
+  <w:num w:numId="41" w16cid:durableId="768158642">
     <w:abstractNumId w:val="4"/>
   </w:num>
-  <w:num w:numId="42">
+  <w:num w:numId="42" w16cid:durableId="1953515449">
     <w:abstractNumId w:val="2"/>
   </w:num>
   <w:numIdMacAtCleanup w:val="10"/>
@@ -5264,7 +5693,7 @@
 </file>
 
 <file path=word/styles.xml><?xml version="1.0" encoding="utf-8"?>
-<w:styles xmlns:mc="http://schemas.openxmlformats.org/markup-compatibility/2006" xmlns:r="http://schemas.openxmlformats.org/officeDocument/2006/relationships" xmlns:w="http://schemas.openxmlformats.org/wordprocessingml/2006/main" xmlns:w14="http://schemas.microsoft.com/office/word/2010/wordml" xmlns:w15="http://schemas.microsoft.com/office/word/2012/wordml" xmlns:w16se="http://schemas.microsoft.com/office/word/2015/wordml/symex" mc:Ignorable="w14 w15 w16se">
+<w:styles xmlns:mc="http://schemas.openxmlformats.org/markup-compatibility/2006" xmlns:r="http://schemas.openxmlformats.org/officeDocument/2006/relationships" xmlns:w="http://schemas.openxmlformats.org/wordprocessingml/2006/main" xmlns:w14="http://schemas.microsoft.com/office/word/2010/wordml" xmlns:w15="http://schemas.microsoft.com/office/word/2012/wordml" xmlns:w16cex="http://schemas.microsoft.com/office/word/2018/wordml/cex" xmlns:w16cid="http://schemas.microsoft.com/office/word/2016/wordml/cid" xmlns:w16="http://schemas.microsoft.com/office/word/2018/wordml" xmlns:w16sdtdh="http://schemas.microsoft.com/office/word/2020/wordml/sdtdatahash" xmlns:w16se="http://schemas.microsoft.com/office/word/2015/wordml/symex" mc:Ignorable="w14 w15 w16se w16cid w16 w16cex w16sdtdh">
   <w:docDefaults>
     <w:rPrDefault>
       <w:rPr>
@@ -5280,7 +5709,7 @@
       </w:pPr>
     </w:pPrDefault>
   </w:docDefaults>
-  <w:latentStyles w:defLockedState="0" w:defUIPriority="99" w:defSemiHidden="0" w:defUnhideWhenUsed="0" w:defQFormat="0" w:count="371">
+  <w:latentStyles w:defLockedState="0" w:defUIPriority="99" w:defSemiHidden="0" w:defUnhideWhenUsed="0" w:defQFormat="0" w:count="376">
     <w:lsdException w:name="Normal" w:uiPriority="0" w:qFormat="1"/>
     <w:lsdException w:name="heading 1" w:uiPriority="0" w:qFormat="1"/>
     <w:lsdException w:name="heading 2" w:semiHidden="1" w:uiPriority="9" w:unhideWhenUsed="1"/>
@@ -5652,6 +6081,11 @@
     <w:lsdException w:name="List Table 5 Dark Accent 6" w:uiPriority="50"/>
     <w:lsdException w:name="List Table 6 Colorful Accent 6" w:uiPriority="51"/>
     <w:lsdException w:name="List Table 7 Colorful Accent 6" w:uiPriority="52"/>
+    <w:lsdException w:name="Mention" w:semiHidden="1" w:unhideWhenUsed="1"/>
+    <w:lsdException w:name="Smart Hyperlink" w:semiHidden="1" w:unhideWhenUsed="1"/>
+    <w:lsdException w:name="Hashtag" w:semiHidden="1" w:unhideWhenUsed="1"/>
+    <w:lsdException w:name="Unresolved Mention" w:semiHidden="1" w:unhideWhenUsed="1"/>
+    <w:lsdException w:name="Smart Link" w:semiHidden="1" w:unhideWhenUsed="1"/>
   </w:latentStyles>
   <w:style w:type="paragraph" w:default="1" w:styleId="Normal">
     <w:name w:val="Normal"/>

</xml_diff>